<commit_message>
Updates for Version 2.0 in documentation
</commit_message>
<xml_diff>
--- a/Documenation/1000-ProjectNotebook.docx
+++ b/Documenation/1000-ProjectNotebook.docx
@@ -445,7 +445,17 @@
                 <w:color w:val="000000"/>
                 <w:lang w:eastAsia="de-DE"/>
               </w:rPr>
-              <w:t>1.0</w:t>
+              <w:t>2</w:t>
+            </w:r>
+            <w:bookmarkStart w:id="0" w:name="_GoBack"/>
+            <w:bookmarkEnd w:id="0"/>
+            <w:r>
+              <w:rPr>
+                <w:rFonts w:ascii="Calibri" w:eastAsia="Times New Roman" w:hAnsi="Calibri" w:cs="Calibri"/>
+                <w:color w:val="000000"/>
+                <w:lang w:eastAsia="de-DE"/>
+              </w:rPr>
+              <w:t>.0</w:t>
             </w:r>
           </w:p>
         </w:tc>
@@ -2701,25 +2711,25 @@
       <w:pPr>
         <w:pStyle w:val="berschrift1"/>
       </w:pPr>
-      <w:bookmarkStart w:id="0" w:name="_Toc514684270"/>
+      <w:bookmarkStart w:id="1" w:name="_Toc514684270"/>
       <w:r>
         <w:lastRenderedPageBreak/>
         <w:t>Introduction</w:t>
       </w:r>
-      <w:bookmarkEnd w:id="0"/>
+      <w:bookmarkEnd w:id="1"/>
     </w:p>
     <w:p>
       <w:pPr>
         <w:pStyle w:val="berschrift2"/>
         <w:jc w:val="left"/>
       </w:pPr>
-      <w:bookmarkStart w:id="1" w:name="_Toc513726795"/>
-      <w:bookmarkStart w:id="2" w:name="_Toc514684271"/>
+      <w:bookmarkStart w:id="2" w:name="_Toc513726795"/>
+      <w:bookmarkStart w:id="3" w:name="_Toc514684271"/>
       <w:r>
         <w:t>Structure of document</w:t>
       </w:r>
-      <w:bookmarkEnd w:id="1"/>
       <w:bookmarkEnd w:id="2"/>
+      <w:bookmarkEnd w:id="3"/>
     </w:p>
     <w:p>
       <w:r>
@@ -2736,11 +2746,11 @@
       <w:pPr>
         <w:pStyle w:val="berschrift2"/>
       </w:pPr>
-      <w:bookmarkStart w:id="3" w:name="_Toc514684272"/>
+      <w:bookmarkStart w:id="4" w:name="_Toc514684272"/>
       <w:r>
         <w:t>Related documents</w:t>
       </w:r>
-      <w:bookmarkEnd w:id="3"/>
+      <w:bookmarkEnd w:id="4"/>
     </w:p>
     <w:p>
       <w:r>
@@ -2810,11 +2820,11 @@
       <w:pPr>
         <w:pStyle w:val="berschrift1"/>
       </w:pPr>
-      <w:bookmarkStart w:id="4" w:name="_Toc514684273"/>
+      <w:bookmarkStart w:id="5" w:name="_Toc514684273"/>
       <w:r>
         <w:t>Deadlines</w:t>
       </w:r>
-      <w:bookmarkEnd w:id="4"/>
+      <w:bookmarkEnd w:id="5"/>
     </w:p>
     <w:p>
       <w:r>
@@ -2866,17 +2876,17 @@
       <w:pPr>
         <w:pStyle w:val="berschrift1"/>
       </w:pPr>
-      <w:bookmarkStart w:id="5" w:name="_Toc514684274"/>
+      <w:bookmarkStart w:id="6" w:name="_Toc514684274"/>
       <w:r>
         <w:t>Project team</w:t>
       </w:r>
-      <w:bookmarkEnd w:id="5"/>
+      <w:bookmarkEnd w:id="6"/>
     </w:p>
     <w:p>
       <w:pPr>
         <w:pStyle w:val="berschrift2"/>
       </w:pPr>
-      <w:bookmarkStart w:id="6" w:name="_Toc514684275"/>
+      <w:bookmarkStart w:id="7" w:name="_Toc514684275"/>
       <w:r>
         <w:t>Josef Anzengruber (</w:t>
       </w:r>
@@ -2891,7 +2901,7 @@
       <w:r>
         <w:t>)</w:t>
       </w:r>
-      <w:bookmarkEnd w:id="6"/>
+      <w:bookmarkEnd w:id="7"/>
     </w:p>
     <w:p>
       <w:r>
@@ -2902,11 +2912,11 @@
       <w:pPr>
         <w:pStyle w:val="berschrift3"/>
       </w:pPr>
-      <w:bookmarkStart w:id="7" w:name="_Toc514684276"/>
+      <w:bookmarkStart w:id="8" w:name="_Toc514684276"/>
       <w:r>
         <w:t>Tasks in Project</w:t>
       </w:r>
-      <w:bookmarkEnd w:id="7"/>
+      <w:bookmarkEnd w:id="8"/>
     </w:p>
     <w:p>
       <w:pPr>
@@ -3104,7 +3114,7 @@
       <w:pPr>
         <w:pStyle w:val="berschrift2"/>
       </w:pPr>
-      <w:bookmarkStart w:id="8" w:name="_Toc514684277"/>
+      <w:bookmarkStart w:id="9" w:name="_Toc514684277"/>
       <w:r>
         <w:t xml:space="preserve">Miro </w:t>
       </w:r>
@@ -3124,7 +3134,7 @@
       <w:r>
         <w:t>)</w:t>
       </w:r>
-      <w:bookmarkEnd w:id="8"/>
+      <w:bookmarkEnd w:id="9"/>
     </w:p>
     <w:p>
       <w:r>
@@ -3173,11 +3183,11 @@
       <w:pPr>
         <w:pStyle w:val="berschrift3"/>
       </w:pPr>
-      <w:bookmarkStart w:id="9" w:name="_Toc514684278"/>
+      <w:bookmarkStart w:id="10" w:name="_Toc514684278"/>
       <w:r>
         <w:t>Tasks in Project</w:t>
       </w:r>
-      <w:bookmarkEnd w:id="9"/>
+      <w:bookmarkEnd w:id="10"/>
     </w:p>
     <w:p>
       <w:pPr>
@@ -3241,8 +3251,6 @@
       <w:r>
         <w:t>System tests</w:t>
       </w:r>
-      <w:bookmarkStart w:id="10" w:name="_GoBack"/>
-      <w:bookmarkEnd w:id="10"/>
     </w:p>
     <w:p>
       <w:pPr>
@@ -7343,7 +7351,7 @@
 </file>
 
 <file path=customXml/itemProps1.xml><?xml version="1.0" encoding="utf-8"?>
-<ds:datastoreItem xmlns:ds="http://schemas.openxmlformats.org/officeDocument/2006/customXml" ds:itemID="{50CFF97E-70D6-47BD-95DA-9FD333CAC306}">
+<ds:datastoreItem xmlns:ds="http://schemas.openxmlformats.org/officeDocument/2006/customXml" ds:itemID="{7887D9D5-F7EB-4278-BB13-ECBF94044DCE}">
   <ds:schemaRefs>
     <ds:schemaRef ds:uri="http://schemas.openxmlformats.org/officeDocument/2006/bibliography"/>
   </ds:schemaRefs>

</xml_diff>